<commit_message>
dissertation and data management plan
</commit_message>
<xml_diff>
--- a/docs/nsf/Project_summary.docx
+++ b/docs/nsf/Project_summary.docx
@@ -39,31 +39,7 @@
           <w:sz w:val="20"/>
           <w:szCs w:val="20"/>
         </w:rPr>
-        <w:t>Recent major climate change</w:t>
-      </w:r>
-      <w:r>
-        <w:rPr>
-          <w:rFonts w:ascii="Arial" w:hAnsi="Arial" w:cs="Arial"/>
-          <w:sz w:val="20"/>
-          <w:szCs w:val="20"/>
-        </w:rPr>
-        <w:t xml:space="preserve"> coupled with rapid land-use change</w:t>
-      </w:r>
-      <w:r>
-        <w:rPr>
-          <w:rFonts w:ascii="Arial" w:hAnsi="Arial" w:cs="Arial"/>
-          <w:sz w:val="20"/>
-          <w:szCs w:val="20"/>
-        </w:rPr>
-        <w:t xml:space="preserve"> has increased interest in </w:t>
-      </w:r>
-      <w:r>
-        <w:rPr>
-          <w:rFonts w:ascii="Arial" w:hAnsi="Arial" w:cs="Arial"/>
-          <w:sz w:val="20"/>
-          <w:szCs w:val="20"/>
-        </w:rPr>
-        <w:t>forest resilience and drough</w:t>
+        <w:t>Recent major climate change coupled with rapid land-use change has increased interest in forest resilience and drough</w:t>
       </w:r>
       <w:r>
         <w:rPr>
@@ -87,47 +63,7 @@
           <w:sz w:val="20"/>
           <w:szCs w:val="20"/>
         </w:rPr>
-        <w:t xml:space="preserve">, which affect plant performance, survival and shape species distributions. </w:t>
-      </w:r>
-      <w:r>
-        <w:rPr>
-          <w:rFonts w:ascii="Arial" w:hAnsi="Arial" w:cs="Arial"/>
-          <w:sz w:val="20"/>
-          <w:szCs w:val="20"/>
-        </w:rPr>
-        <w:t xml:space="preserve">Here, we propose to research how increasing temperatures and decreasing levels of precipitation coupled with </w:t>
-      </w:r>
-      <w:r>
-        <w:rPr>
-          <w:rFonts w:ascii="Arial" w:hAnsi="Arial" w:cs="Arial"/>
-          <w:sz w:val="20"/>
-          <w:szCs w:val="20"/>
-        </w:rPr>
-        <w:t>exploitative logging, clearcutting, grazing and wildfires at mid-elevation</w:t>
-      </w:r>
-      <w:r>
-        <w:rPr>
-          <w:rFonts w:ascii="Arial" w:hAnsi="Arial" w:cs="Arial"/>
-          <w:sz w:val="20"/>
-          <w:szCs w:val="20"/>
-        </w:rPr>
-        <w:t xml:space="preserve"> forests impact tree and shrub diversity, richness and recruitment as well as drought tolerance and soil nutrients and microbial community structure. </w:t>
-      </w:r>
-      <w:r>
-        <w:rPr>
-          <w:rFonts w:ascii="Arial" w:hAnsi="Arial" w:cs="Arial"/>
-          <w:sz w:val="20"/>
-          <w:szCs w:val="20"/>
-        </w:rPr>
-        <w:t xml:space="preserve">We </w:t>
-      </w:r>
-      <w:r>
-        <w:rPr>
-          <w:rFonts w:ascii="Arial" w:hAnsi="Arial" w:cs="Arial"/>
-          <w:sz w:val="20"/>
-          <w:szCs w:val="20"/>
-        </w:rPr>
-        <w:t>plan to investigate both the intra- and inter-specific variation in fitness and mortality across microhabitats within a forest system in the southern Appalachian mountains.</w:t>
+        <w:t>, which affect plant performance, survival and shape species distributions. Here, we propose to research how increasing temperatures and decreasing levels of precipitation coupled with exploitative logging, clearcutting, grazing and wildfires at mid-elevation forests impact tree and shrub diversity, richness and recruitment as well as drought tolerance and soil nutrients and microbial community structure. We plan to investigate both the intra- and inter-specific variation in fitness and mortality across microhabitats within a forest system in the southern Appalachian mountains.</w:t>
       </w:r>
       <w:r>
         <w:rPr>
@@ -280,111 +216,23 @@
           <w:sz w:val="20"/>
           <w:szCs w:val="20"/>
         </w:rPr>
-        <w:t xml:space="preserve">I will </w:t>
-      </w:r>
-      <w:r>
-        <w:rPr>
-          <w:rFonts w:ascii="Arial" w:hAnsi="Arial" w:cs="Arial"/>
-          <w:sz w:val="20"/>
-          <w:szCs w:val="20"/>
-        </w:rPr>
-        <w:t>study</w:t>
-      </w:r>
-      <w:r>
-        <w:rPr>
-          <w:rFonts w:ascii="Arial" w:hAnsi="Arial" w:cs="Arial"/>
-          <w:sz w:val="20"/>
-          <w:szCs w:val="20"/>
-        </w:rPr>
-        <w:t xml:space="preserve"> 10 different woody plant tree and shrub species</w:t>
-      </w:r>
-      <w:r>
-        <w:rPr>
-          <w:rFonts w:ascii="Arial" w:hAnsi="Arial" w:cs="Arial"/>
-          <w:sz w:val="20"/>
-          <w:szCs w:val="20"/>
-        </w:rPr>
-        <w:t xml:space="preserve"> in the southern Appalachian mountains across closed canopy and varying size gap sites. </w:t>
-      </w:r>
-      <w:r>
-        <w:rPr>
-          <w:rFonts w:ascii="Arial" w:hAnsi="Arial" w:cs="Arial"/>
-          <w:sz w:val="20"/>
-          <w:szCs w:val="20"/>
-        </w:rPr>
-        <w:t>For each individual</w:t>
-      </w:r>
-      <w:r>
-        <w:rPr>
-          <w:rFonts w:ascii="Arial" w:hAnsi="Arial" w:cs="Arial"/>
-          <w:sz w:val="20"/>
-          <w:szCs w:val="20"/>
-        </w:rPr>
-        <w:t>, I will</w:t>
-      </w:r>
-      <w:r>
-        <w:rPr>
-          <w:rFonts w:ascii="Arial" w:hAnsi="Arial" w:cs="Arial"/>
-          <w:sz w:val="20"/>
-          <w:szCs w:val="20"/>
-        </w:rPr>
-        <w:t xml:space="preserve"> evaluate percent</w:t>
-      </w:r>
-      <w:r>
-        <w:rPr>
-          <w:rFonts w:ascii="Arial" w:hAnsi="Arial" w:cs="Arial"/>
-          <w:sz w:val="20"/>
-          <w:szCs w:val="20"/>
-        </w:rPr>
-        <w:t>,</w:t>
-      </w:r>
-      <w:r>
-        <w:rPr>
-          <w:rFonts w:ascii="Arial" w:hAnsi="Arial" w:cs="Arial"/>
-          <w:sz w:val="20"/>
-          <w:szCs w:val="20"/>
-        </w:rPr>
-        <w:t xml:space="preserve"> quantify the number of seedlings and saplings of each dominant tree species within the site to evaluate recruitment</w:t>
-      </w:r>
-      <w:r>
-        <w:rPr>
-          <w:rFonts w:ascii="Arial" w:hAnsi="Arial" w:cs="Arial"/>
-          <w:sz w:val="20"/>
-          <w:szCs w:val="20"/>
-        </w:rPr>
-        <w:t>,</w:t>
-      </w:r>
-      <w:r>
-        <w:rPr>
-          <w:rFonts w:ascii="Arial" w:hAnsi="Arial" w:cs="Arial"/>
-          <w:sz w:val="20"/>
-          <w:szCs w:val="20"/>
-        </w:rPr>
-        <w:t xml:space="preserve"> monitor early </w:t>
-      </w:r>
-      <w:r>
-        <w:rPr>
-          <w:rFonts w:ascii="Arial" w:hAnsi="Arial" w:cs="Arial"/>
-          <w:sz w:val="20"/>
-          <w:szCs w:val="20"/>
-        </w:rPr>
-        <w:t xml:space="preserve">and late </w:t>
-      </w:r>
-      <w:r>
-        <w:rPr>
-          <w:rFonts w:ascii="Arial" w:hAnsi="Arial" w:cs="Arial"/>
-          <w:sz w:val="20"/>
-          <w:szCs w:val="20"/>
-        </w:rPr>
-        <w:t>season phenology (i.e., budburs</w:t>
-      </w:r>
-      <w:r>
-        <w:rPr>
-          <w:rFonts w:ascii="Arial" w:hAnsi="Arial" w:cs="Arial"/>
-          <w:sz w:val="20"/>
-          <w:szCs w:val="20"/>
-        </w:rPr>
-        <w:t xml:space="preserve">t, </w:t>
+        <w:t>I will study 10 different woody plant tree and shrub species in the southern Appalachian mountains across closed canopy and varying size gap sites. For each individual, I will evaluate percent</w:t>
+      </w:r>
+      <w:r>
+        <w:rPr>
+          <w:rFonts w:ascii="Arial" w:hAnsi="Arial" w:cs="Arial"/>
+          <w:sz w:val="20"/>
+          <w:szCs w:val="20"/>
+        </w:rPr>
+        <w:t xml:space="preserve"> herbivory</w:t>
+      </w:r>
+      <w:r>
+        <w:rPr>
+          <w:rFonts w:ascii="Arial" w:hAnsi="Arial" w:cs="Arial"/>
+          <w:sz w:val="20"/>
+          <w:szCs w:val="20"/>
+        </w:rPr>
+        <w:t xml:space="preserve">, quantify the number of seedlings and saplings of each dominant tree species within the site to evaluate recruitment, monitor early and late season phenology (i.e., budburst, </w:t>
       </w:r>
       <w:proofErr w:type="spellStart"/>
       <w:r>
@@ -420,23 +268,7 @@
           <w:sz w:val="20"/>
           <w:szCs w:val="20"/>
         </w:rPr>
-        <w:t xml:space="preserve"> and leaf drop</w:t>
-      </w:r>
-      <w:r>
-        <w:rPr>
-          <w:rFonts w:ascii="Arial" w:hAnsi="Arial" w:cs="Arial"/>
-          <w:sz w:val="20"/>
-          <w:szCs w:val="20"/>
-        </w:rPr>
-        <w:t>) and record carbon sequestration measurements.</w:t>
-      </w:r>
-      <w:r>
-        <w:rPr>
-          <w:rFonts w:ascii="Arial" w:hAnsi="Arial" w:cs="Arial"/>
-          <w:sz w:val="20"/>
-          <w:szCs w:val="20"/>
-        </w:rPr>
-        <w:t xml:space="preserve"> I have assisted with similar research investigating the effects of climate change across a latitudinal gradient but this research is especially crucial and timely because our understanding of how canopy closure and microclimates coupled with climate change affects dominant tree species diversity and recruitment has been largely unexamined, especially at vulnera</w:t>
+        <w:t xml:space="preserve"> and leaf drop) and record carbon sequestration measurements. I have assisted with similar research investigating the effects of climate change across a latitudinal gradient but this research is especially crucial and timely because our understanding of how canopy closure and microclimates coupled with climate change affects dominant tree species diversity and recruitment has been largely unexamined, especially at vulnera</w:t>
       </w:r>
       <w:r>
         <w:rPr>
@@ -485,87 +317,7 @@
           <w:sz w:val="20"/>
           <w:szCs w:val="20"/>
         </w:rPr>
-        <w:t xml:space="preserve"> I will assess the effects of d</w:t>
-      </w:r>
-      <w:r>
-        <w:rPr>
-          <w:rFonts w:ascii="Arial" w:hAnsi="Arial" w:cs="Arial"/>
-          <w:b/>
-          <w:bCs/>
-          <w:sz w:val="20"/>
-          <w:szCs w:val="20"/>
-        </w:rPr>
-        <w:t xml:space="preserve">rought </w:t>
-      </w:r>
-      <w:r>
-        <w:rPr>
-          <w:rFonts w:ascii="Arial" w:hAnsi="Arial" w:cs="Arial"/>
-          <w:b/>
-          <w:bCs/>
-          <w:sz w:val="20"/>
-          <w:szCs w:val="20"/>
-        </w:rPr>
-        <w:t xml:space="preserve">and increasing nighttime temperatures on </w:t>
-      </w:r>
-      <w:r>
-        <w:rPr>
-          <w:rFonts w:ascii="Arial" w:hAnsi="Arial" w:cs="Arial"/>
-          <w:b/>
-          <w:bCs/>
-          <w:sz w:val="20"/>
-          <w:szCs w:val="20"/>
-        </w:rPr>
-        <w:t>the dominant tree species</w:t>
-      </w:r>
-      <w:r>
-        <w:rPr>
-          <w:rFonts w:ascii="Arial" w:hAnsi="Arial" w:cs="Arial"/>
-          <w:b/>
-          <w:bCs/>
-          <w:sz w:val="20"/>
-          <w:szCs w:val="20"/>
-        </w:rPr>
-        <w:t xml:space="preserve"> of the southern Appalachian mountains and how drought tolerance</w:t>
-      </w:r>
-      <w:r>
-        <w:rPr>
-          <w:rFonts w:ascii="Arial" w:hAnsi="Arial" w:cs="Arial"/>
-          <w:b/>
-          <w:bCs/>
-          <w:sz w:val="20"/>
-          <w:szCs w:val="20"/>
-        </w:rPr>
-        <w:t xml:space="preserve"> var</w:t>
-      </w:r>
-      <w:r>
-        <w:rPr>
-          <w:rFonts w:ascii="Arial" w:hAnsi="Arial" w:cs="Arial"/>
-          <w:b/>
-          <w:bCs/>
-          <w:sz w:val="20"/>
-          <w:szCs w:val="20"/>
-        </w:rPr>
-        <w:t>ies</w:t>
-      </w:r>
-      <w:r>
-        <w:rPr>
-          <w:rFonts w:ascii="Arial" w:hAnsi="Arial" w:cs="Arial"/>
-          <w:b/>
-          <w:bCs/>
-          <w:sz w:val="20"/>
-          <w:szCs w:val="20"/>
-        </w:rPr>
-        <w:t xml:space="preserve"> across the gap and closed-canopy sites.</w:t>
-      </w:r>
-      <w:r>
-        <w:rPr>
-          <w:rFonts w:ascii="Arial" w:hAnsi="Arial" w:cs="Arial"/>
-          <w:b/>
-          <w:bCs/>
-          <w:sz w:val="20"/>
-          <w:szCs w:val="20"/>
-        </w:rPr>
-        <w:t xml:space="preserve"> </w:t>
+        <w:t xml:space="preserve"> I will assess the effects of drought and increasing nighttime temperatures on the dominant tree species of the southern Appalachian mountains and how drought tolerance varies across the gap and closed-canopy sites. </w:t>
       </w:r>
       <w:r>
         <w:rPr>
@@ -921,39 +673,7 @@
           <w:sz w:val="20"/>
           <w:szCs w:val="20"/>
         </w:rPr>
-        <w:t>focus</w:t>
-      </w:r>
-      <w:r>
-        <w:rPr>
-          <w:rFonts w:ascii="Arial" w:hAnsi="Arial" w:cs="Arial"/>
-          <w:sz w:val="20"/>
-          <w:szCs w:val="20"/>
-        </w:rPr>
-        <w:t>ed</w:t>
-      </w:r>
-      <w:r>
-        <w:rPr>
-          <w:rFonts w:ascii="Arial" w:hAnsi="Arial" w:cs="Arial"/>
-          <w:sz w:val="20"/>
-          <w:szCs w:val="20"/>
-        </w:rPr>
-        <w:t xml:space="preserve"> on urban </w:t>
-      </w:r>
-      <w:r>
-        <w:rPr>
-          <w:rFonts w:ascii="Arial" w:hAnsi="Arial" w:cs="Arial"/>
-          <w:sz w:val="20"/>
-          <w:szCs w:val="20"/>
-        </w:rPr>
-        <w:t>tree</w:t>
-      </w:r>
-      <w:r>
-        <w:rPr>
-          <w:rFonts w:ascii="Arial" w:hAnsi="Arial" w:cs="Arial"/>
-          <w:sz w:val="20"/>
-          <w:szCs w:val="20"/>
-        </w:rPr>
-        <w:t xml:space="preserve"> cover and BIPOC communities</w:t>
+        <w:t>focused on urban tree cover and BIPOC communities</w:t>
       </w:r>
       <w:r>
         <w:rPr>
@@ -1167,6 +887,7 @@
     <w:lsdException w:name="HTML Sample" w:semiHidden="1" w:unhideWhenUsed="1"/>
     <w:lsdException w:name="HTML Typewriter" w:semiHidden="1" w:unhideWhenUsed="1"/>
     <w:lsdException w:name="HTML Variable" w:semiHidden="1" w:unhideWhenUsed="1"/>
+    <w:lsdException w:name="Normal Table" w:semiHidden="1" w:unhideWhenUsed="1"/>
     <w:lsdException w:name="annotation subject" w:semiHidden="1" w:unhideWhenUsed="1"/>
     <w:lsdException w:name="No List" w:semiHidden="1" w:unhideWhenUsed="1"/>
     <w:lsdException w:name="Outline List 1" w:semiHidden="1" w:unhideWhenUsed="1"/>
@@ -1213,8 +934,10 @@
     <w:lsdException w:name="Table Subtle 2" w:semiHidden="1" w:unhideWhenUsed="1"/>
     <w:lsdException w:name="Table Web 1" w:semiHidden="1" w:unhideWhenUsed="1"/>
     <w:lsdException w:name="Table Web 2" w:semiHidden="1" w:unhideWhenUsed="1"/>
+    <w:lsdException w:name="Table Web 3" w:semiHidden="1" w:unhideWhenUsed="1"/>
     <w:lsdException w:name="Balloon Text" w:semiHidden="1" w:unhideWhenUsed="1"/>
     <w:lsdException w:name="Table Grid" w:uiPriority="39"/>
+    <w:lsdException w:name="Table Theme" w:semiHidden="1" w:unhideWhenUsed="1"/>
     <w:lsdException w:name="Placeholder Text" w:semiHidden="1"/>
     <w:lsdException w:name="No Spacing" w:uiPriority="1" w:qFormat="1"/>
     <w:lsdException w:name="Light Shading" w:uiPriority="60"/>
@@ -1443,6 +1166,7 @@
   <w:style w:type="character" w:default="1" w:styleId="DefaultParagraphFont">
     <w:name w:val="Default Paragraph Font"/>
     <w:uiPriority w:val="1"/>
+    <w:semiHidden/>
     <w:unhideWhenUsed/>
   </w:style>
   <w:style w:type="table" w:default="1" w:styleId="TableNormal">

</xml_diff>